<commit_message>
Extend Project Sccope 20200609
Extend Project Sccope 20200609
</commit_message>
<xml_diff>
--- a/作者的重要中心思想.docx
+++ b/作者的重要中心思想.docx
@@ -93,7 +93,7 @@
                     </pic:cNvPicPr>
                   </pic:nvPicPr>
                   <pic:blipFill>
-                    <a:blip r:embed="rId7" cstate="print">
+                    <a:blip r:embed="rId8" cstate="print">
                       <a:extLst>
                         <a:ext uri="{28A0092B-C50C-407E-A947-70E740481C1C}">
                           <a14:useLocalDpi xmlns:a14="http://schemas.microsoft.com/office/drawing/2010/main" val="0"/>
@@ -493,7 +493,7 @@
                     <pic:cNvPicPr/>
                   </pic:nvPicPr>
                   <pic:blipFill>
-                    <a:blip r:embed="rId8" cstate="print">
+                    <a:blip r:embed="rId9" cstate="print">
                       <a:extLst>
                         <a:ext uri="{28A0092B-C50C-407E-A947-70E740481C1C}">
                           <a14:useLocalDpi xmlns:a14="http://schemas.microsoft.com/office/drawing/2010/main" val="0"/>
@@ -731,7 +731,7 @@
                     </pic:cNvPicPr>
                   </pic:nvPicPr>
                   <pic:blipFill>
-                    <a:blip r:embed="rId9" cstate="print">
+                    <a:blip r:embed="rId10" cstate="print">
                       <a:extLst>
                         <a:ext uri="{28A0092B-C50C-407E-A947-70E740481C1C}">
                           <a14:useLocalDpi xmlns:a14="http://schemas.microsoft.com/office/drawing/2010/main" val="0"/>
@@ -784,7 +784,7 @@
                     </pic:cNvPicPr>
                   </pic:nvPicPr>
                   <pic:blipFill>
-                    <a:blip r:embed="rId10" cstate="print">
+                    <a:blip r:embed="rId11" cstate="print">
                       <a:extLst>
                         <a:ext uri="{28A0092B-C50C-407E-A947-70E740481C1C}">
                           <a14:useLocalDpi xmlns:a14="http://schemas.microsoft.com/office/drawing/2010/main" val="0"/>
@@ -851,13 +851,8 @@
         <w:t>,,\</w:t>
       </w:r>
       <w:r>
-        <w:t>Portfolio\</w:t>
-      </w:r>
-      <w:proofErr w:type="spellStart"/>
-      <w:r>
-        <w:t>TheWholePortfolioSystemDesginDocument</w:t>
-      </w:r>
-      <w:proofErr w:type="spellEnd"/>
+        <w:t>Portfolio\TheWholePortfolioSystemDesginDocument</w:t>
+      </w:r>
       <w:r>
         <w:rPr>
           <w:rFonts w:hint="eastAsia"/>
@@ -1077,6 +1072,336 @@
       </w:r>
     </w:p>
     <w:p>
+      <w:pPr>
+        <w:rPr>
+          <w:rFonts w:hint="eastAsia"/>
+        </w:rPr>
+      </w:pPr>
+    </w:p>
+    <w:p>
+      <w:r>
+        <w:rPr>
+          <w:rFonts w:hint="eastAsia"/>
+        </w:rPr>
+        <w:t>隨後會於本</w:t>
+      </w:r>
+      <w:r>
+        <w:t>GitHub repository</w:t>
+      </w:r>
+      <w:r>
+        <w:rPr>
+          <w:rFonts w:hint="eastAsia"/>
+        </w:rPr>
+        <w:t>的以下兩個目錄</w:t>
+      </w:r>
+      <w:bookmarkStart w:id="2" w:name="_Hlk42592950"/>
+      <w:r>
+        <w:rPr>
+          <w:rFonts w:hint="eastAsia"/>
+        </w:rPr>
+        <w:t>『</w:t>
+      </w:r>
+      <w:r>
+        <w:t>NoCodeDevelopmentProduceSSRSReport</w:t>
+      </w:r>
+      <w:r>
+        <w:rPr>
+          <w:rFonts w:hint="eastAsia"/>
+        </w:rPr>
+        <w:t>』</w:t>
+      </w:r>
+      <w:bookmarkEnd w:id="2"/>
+      <w:r>
+        <w:rPr>
+          <w:rFonts w:hint="eastAsia"/>
+        </w:rPr>
+        <w:t>、「</w:t>
+      </w:r>
+      <w:r>
+        <w:t>MicrosoftSSASBase_MDXQuery_Demonstration</w:t>
+      </w:r>
+      <w:r>
+        <w:rPr>
+          <w:rFonts w:hint="eastAsia"/>
+        </w:rPr>
+        <w:t>」，進行</w:t>
+      </w:r>
+      <w:r>
+        <w:rPr>
+          <w:rFonts w:hint="eastAsia"/>
+        </w:rPr>
+        <w:t>Mi</w:t>
+      </w:r>
+      <w:r>
+        <w:t>crosoft SQL Server</w:t>
+      </w:r>
+      <w:r>
+        <w:rPr>
+          <w:rFonts w:hint="eastAsia"/>
+        </w:rPr>
+        <w:t>環境關於</w:t>
+      </w:r>
+      <w:r>
+        <w:rPr>
+          <w:rFonts w:hint="eastAsia"/>
+        </w:rPr>
+        <w:t>SSRS</w:t>
+      </w:r>
+      <w:r>
+        <w:rPr>
+          <w:rFonts w:hint="eastAsia"/>
+        </w:rPr>
+        <w:t>與</w:t>
+      </w:r>
+      <w:r>
+        <w:rPr>
+          <w:rFonts w:hint="eastAsia"/>
+        </w:rPr>
+        <w:t>SSAS</w:t>
+      </w:r>
+      <w:r>
+        <w:rPr>
+          <w:rFonts w:hint="eastAsia"/>
+        </w:rPr>
+        <w:t>相關演練與</w:t>
+      </w:r>
+      <w:r>
+        <w:rPr>
+          <w:rFonts w:hint="eastAsia"/>
+        </w:rPr>
+        <w:t>DMX</w:t>
+      </w:r>
+      <w:r>
+        <w:rPr>
+          <w:rFonts w:hint="eastAsia"/>
+        </w:rPr>
+        <w:t>分析環境架設→其中</w:t>
+      </w:r>
+      <w:r>
+        <w:rPr>
+          <w:rFonts w:hint="eastAsia"/>
+        </w:rPr>
+        <w:t>『</w:t>
+      </w:r>
+      <w:r>
+        <w:rPr>
+          <w:rFonts w:hint="eastAsia"/>
+        </w:rPr>
+        <w:t>NoCodeDevelopmentProduceSSRSReport</w:t>
+      </w:r>
+      <w:r>
+        <w:rPr>
+          <w:rFonts w:hint="eastAsia"/>
+        </w:rPr>
+        <w:t>』</w:t>
+      </w:r>
+      <w:r>
+        <w:rPr>
+          <w:rFonts w:hint="eastAsia"/>
+        </w:rPr>
+        <w:t>是將</w:t>
+      </w:r>
+      <w:r>
+        <w:rPr>
+          <w:rFonts w:hint="eastAsia"/>
+        </w:rPr>
+        <w:t>前述</w:t>
+      </w:r>
+      <w:r>
+        <w:rPr>
+          <w:rFonts w:hint="eastAsia"/>
+        </w:rPr>
+        <w:t xml:space="preserve">VBA </w:t>
+      </w:r>
+      <w:r>
+        <w:rPr>
+          <w:rFonts w:hint="eastAsia"/>
+        </w:rPr>
+        <w:t>仿</w:t>
+      </w:r>
+      <w:r>
+        <w:rPr>
+          <w:rFonts w:hint="eastAsia"/>
+        </w:rPr>
+        <w:t>RPA</w:t>
+      </w:r>
+      <w:r>
+        <w:rPr>
+          <w:rFonts w:hint="eastAsia"/>
+        </w:rPr>
+        <w:t>的自動化會計資料檢核模組轉化到</w:t>
+      </w:r>
+      <w:r>
+        <w:rPr>
+          <w:rFonts w:hint="eastAsia"/>
+        </w:rPr>
+        <w:t>SQL Se</w:t>
+      </w:r>
+      <w:r>
+        <w:t>rver</w:t>
+      </w:r>
+      <w:r>
+        <w:rPr>
+          <w:rFonts w:hint="eastAsia"/>
+        </w:rPr>
+        <w:t>內建</w:t>
+      </w:r>
+      <w:r>
+        <w:rPr>
+          <w:rFonts w:hint="eastAsia"/>
+        </w:rPr>
+        <w:t>S</w:t>
+      </w:r>
+      <w:r>
+        <w:t>harePoint</w:t>
+      </w:r>
+      <w:r>
+        <w:rPr>
+          <w:rFonts w:hint="eastAsia"/>
+        </w:rPr>
+        <w:t xml:space="preserve"> Se</w:t>
+      </w:r>
+      <w:r>
+        <w:t>rver</w:t>
+      </w:r>
+      <w:r>
+        <w:rPr>
+          <w:rFonts w:hint="eastAsia"/>
+        </w:rPr>
+        <w:t>，因此</w:t>
+      </w:r>
+      <w:r>
+        <w:rPr>
+          <w:rFonts w:hint="eastAsia"/>
+        </w:rPr>
+        <w:t>C</w:t>
+      </w:r>
+      <w:r>
+        <w:t>lient</w:t>
+      </w:r>
+      <w:r>
+        <w:rPr>
+          <w:rFonts w:hint="eastAsia"/>
+        </w:rPr>
+        <w:t xml:space="preserve"> </w:t>
+      </w:r>
+      <w:r>
+        <w:rPr>
+          <w:rFonts w:hint="eastAsia"/>
+        </w:rPr>
+        <w:t>端使用者可以不用裝</w:t>
+      </w:r>
+      <w:r>
+        <w:rPr>
+          <w:rFonts w:hint="eastAsia"/>
+        </w:rPr>
+        <w:t>E</w:t>
+      </w:r>
+      <w:r>
+        <w:t>xcel</w:t>
+      </w:r>
+      <w:r>
+        <w:rPr>
+          <w:rFonts w:hint="eastAsia"/>
+        </w:rPr>
+        <w:t>用網頁瀏覽器就可以看到最新內容更豐富的成品→</w:t>
+      </w:r>
+      <w:r>
+        <w:rPr>
+          <w:rFonts w:hint="eastAsia"/>
+        </w:rPr>
+        <w:t>至於</w:t>
+      </w:r>
+      <w:r>
+        <w:rPr>
+          <w:rFonts w:hint="eastAsia"/>
+        </w:rPr>
+        <w:t>「</w:t>
+      </w:r>
+      <w:r>
+        <w:rPr>
+          <w:rFonts w:hint="eastAsia"/>
+        </w:rPr>
+        <w:t>MicrosoftSSASBase_MDXQuery_Demonstration</w:t>
+      </w:r>
+      <w:r>
+        <w:rPr>
+          <w:rFonts w:hint="eastAsia"/>
+        </w:rPr>
+        <w:t>」</w:t>
+      </w:r>
+      <w:r>
+        <w:rPr>
+          <w:rFonts w:hint="eastAsia"/>
+        </w:rPr>
+        <w:t>這一個目錄，是為了後續</w:t>
+      </w:r>
+      <w:r>
+        <w:rPr>
+          <w:rFonts w:hint="eastAsia"/>
+        </w:rPr>
+        <w:t>RPA</w:t>
+      </w:r>
+      <w:r>
+        <w:rPr>
+          <w:rFonts w:hint="eastAsia"/>
+        </w:rPr>
+        <w:t>自動化的</w:t>
+      </w:r>
+      <w:r>
+        <w:rPr>
+          <w:rFonts w:hint="eastAsia"/>
+        </w:rPr>
+        <w:t>D</w:t>
+      </w:r>
+      <w:r>
+        <w:t>ashboard</w:t>
+      </w:r>
+      <w:r>
+        <w:rPr>
+          <w:rFonts w:hint="eastAsia"/>
+        </w:rPr>
+        <w:t>所需後端資料庫</w:t>
+      </w:r>
+      <w:r>
+        <w:t>SSAS</w:t>
+      </w:r>
+      <w:r>
+        <w:rPr>
+          <w:rFonts w:hint="eastAsia"/>
+        </w:rPr>
+        <w:t>模組，還有</w:t>
+      </w:r>
+      <w:r>
+        <w:rPr>
+          <w:rFonts w:hint="eastAsia"/>
+        </w:rPr>
+        <w:t>MDX Cu</w:t>
+      </w:r>
+      <w:r>
+        <w:t>be</w:t>
+      </w:r>
+      <w:r>
+        <w:rPr>
+          <w:rFonts w:hint="eastAsia"/>
+        </w:rPr>
+        <w:t>等一系列後續開發的先遣者</w:t>
+      </w:r>
+      <w:r>
+        <w:rPr>
+          <w:rFonts w:hint="eastAsia"/>
+        </w:rPr>
+        <w:t>!</w:t>
+      </w:r>
+    </w:p>
+    <w:p>
+      <w:pPr>
+        <w:rPr>
+          <w:rFonts w:hint="eastAsia"/>
+        </w:rPr>
+      </w:pPr>
+    </w:p>
+    <w:p>
       <w:r>
         <w:rPr>
           <w:rFonts w:hint="eastAsia"/>
@@ -1141,6 +1466,7 @@
         <w:rPr>
           <w:rFonts w:hint="eastAsia"/>
         </w:rPr>
+        <w:lastRenderedPageBreak/>
         <w:t>POC(</w:t>
       </w:r>
       <w:r>
@@ -1323,7 +1649,6 @@
           <w:rFonts w:hint="eastAsia"/>
           <w:noProof/>
         </w:rPr>
-        <w:lastRenderedPageBreak/>
         <w:drawing>
           <wp:inline distT="0" distB="0" distL="0" distR="0" wp14:anchorId="2A2BB449" wp14:editId="1F66EB0A">
             <wp:extent cx="5274310" cy="7167880"/>
@@ -1342,7 +1667,7 @@
                     </pic:cNvPicPr>
                   </pic:nvPicPr>
                   <pic:blipFill>
-                    <a:blip r:embed="rId11">
+                    <a:blip r:embed="rId12">
                       <a:extLst>
                         <a:ext uri="{28A0092B-C50C-407E-A947-70E740481C1C}">
                           <a14:useLocalDpi xmlns:a14="http://schemas.microsoft.com/office/drawing/2010/main" val="0"/>
@@ -1391,13 +1716,7 @@
         <w:rPr>
           <w:rFonts w:hint="eastAsia"/>
         </w:rPr>
-        <w:t xml:space="preserve"> </w:t>
-      </w:r>
-      <w:r>
-        <w:rPr>
-          <w:rFonts w:hint="eastAsia"/>
-        </w:rPr>
-        <w:t>[</w:t>
+        <w:t xml:space="preserve"> [</w:t>
       </w:r>
       <w:r>
         <w:rPr>
@@ -1423,22 +1742,25 @@
         </w:rPr>
         <w:t xml:space="preserve">(Garbage In, Garbage Out, GIGO) ]: </w:t>
       </w:r>
-      <w:hyperlink r:id="rId12" w:history="1">
+      <w:hyperlink r:id="rId13" w:history="1">
         <w:r>
           <w:rPr>
             <w:rStyle w:val="a8"/>
             <w:rFonts w:hint="eastAsia"/>
           </w:rPr>
-          <w:t>https://wayne265265.pixnet.net/blog/post/216285012-%E4%BD%BF%E7%94%A8%E9%97%9C%E8%81%AF%E8%B3%87%E6%96%99%E4%BE%86%E9%A0%90%E6%B8%AC%E5%88%86%E6%9E%90-%3A-%E9%81%BF%E5%85%8D%28garbage-in%2C-garba</w:t>
+          <w:t>https://wayne265265.pixnet.net/blog/post/216285012-</w:t>
+        </w:r>
+        <w:r>
+          <w:rPr>
+            <w:rStyle w:val="a8"/>
+            <w:rFonts w:hint="eastAsia"/>
+          </w:rPr>
+          <w:lastRenderedPageBreak/>
+          <w:t>%E4%BD%BF%E7%94%A8%E9%97%9C%E8%81%AF%E8%B3%87%E6%96%99%E4%BE%86%E9%A0%90%E6%B8%AC%E5%88%86%E6%9E%90-%3A-%E9%81%BF%E5%85%8D%28garbage-in%2C-garba</w:t>
         </w:r>
       </w:hyperlink>
     </w:p>
     <w:p>
-      <w:pPr>
-        <w:rPr>
-          <w:rFonts w:hint="eastAsia"/>
-        </w:rPr>
-      </w:pPr>
       <w:r>
         <w:rPr>
           <w:rFonts w:hint="eastAsia"/>
@@ -1479,14 +1801,7 @@
         <w:rPr>
           <w:rFonts w:hint="eastAsia"/>
         </w:rPr>
-        <w:t>，必須</w:t>
-      </w:r>
-      <w:r>
-        <w:rPr>
-          <w:rFonts w:hint="eastAsia"/>
-        </w:rPr>
-        <w:lastRenderedPageBreak/>
-        <w:t>先有一套</w:t>
+        <w:t>，必須先有一套</w:t>
       </w:r>
       <w:r>
         <w:rPr>
@@ -2515,4 +2830,16 @@
     </a:ext>
   </a:extLst>
 </a:theme>
+</file>
+
+<file path=customXml/item1.xml><?xml version="1.0" encoding="utf-8"?>
+<b:Sources xmlns:b="http://schemas.openxmlformats.org/officeDocument/2006/bibliography" xmlns="http://schemas.openxmlformats.org/officeDocument/2006/bibliography" SelectedStyle="\APASixthEditionOfficeOnline.xsl" StyleName="APA" Version="6"/>
+</file>
+
+<file path=customXml/itemProps1.xml><?xml version="1.0" encoding="utf-8"?>
+<ds:datastoreItem xmlns:ds="http://schemas.openxmlformats.org/officeDocument/2006/customXml" ds:itemID="{74EE07B0-C349-44CE-B86C-FC79CC7E9D60}">
+  <ds:schemaRefs>
+    <ds:schemaRef ds:uri="http://schemas.openxmlformats.org/officeDocument/2006/bibliography"/>
+  </ds:schemaRefs>
+</ds:datastoreItem>
 </file>
</xml_diff>

<commit_message>
Expand Project Scope Design Into Power BI
Expand Project Scope Design Into Microsoft Power BI
</commit_message>
<xml_diff>
--- a/作者的重要中心思想.docx
+++ b/作者的重要中心思想.docx
@@ -1071,336 +1071,332 @@
         <w:t>加工成品是正確無誤的！</w:t>
       </w:r>
     </w:p>
+    <w:p/>
     <w:p>
-      <w:pPr>
-        <w:rPr>
-          <w:rFonts w:hint="eastAsia"/>
-        </w:rPr>
-      </w:pPr>
+      <w:r>
+        <w:rPr>
+          <w:rFonts w:hint="eastAsia"/>
+        </w:rPr>
+        <w:t>隨後會於</w:t>
+      </w:r>
+      <w:bookmarkStart w:id="2" w:name="_Hlk42680688"/>
+      <w:r>
+        <w:rPr>
+          <w:rFonts w:hint="eastAsia"/>
+        </w:rPr>
+        <w:t>本</w:t>
+      </w:r>
+      <w:r>
+        <w:t>GitHub repository</w:t>
+      </w:r>
+      <w:bookmarkEnd w:id="2"/>
+      <w:r>
+        <w:rPr>
+          <w:rFonts w:hint="eastAsia"/>
+        </w:rPr>
+        <w:t>的以下兩個目錄</w:t>
+      </w:r>
+      <w:bookmarkStart w:id="3" w:name="_Hlk42592950"/>
+      <w:r>
+        <w:rPr>
+          <w:rFonts w:hint="eastAsia"/>
+        </w:rPr>
+        <w:t>『</w:t>
+      </w:r>
+      <w:r>
+        <w:t>NoCodeDevelopmentProduceSSRSReport</w:t>
+      </w:r>
+      <w:r>
+        <w:rPr>
+          <w:rFonts w:hint="eastAsia"/>
+        </w:rPr>
+        <w:t>』</w:t>
+      </w:r>
+      <w:bookmarkEnd w:id="3"/>
+      <w:r>
+        <w:rPr>
+          <w:rFonts w:hint="eastAsia"/>
+        </w:rPr>
+        <w:t>、「</w:t>
+      </w:r>
+      <w:r>
+        <w:t>MicrosoftSSASBase_MDXQuery_Demonstration</w:t>
+      </w:r>
+      <w:r>
+        <w:rPr>
+          <w:rFonts w:hint="eastAsia"/>
+        </w:rPr>
+        <w:t>」，進行</w:t>
+      </w:r>
+      <w:r>
+        <w:rPr>
+          <w:rFonts w:hint="eastAsia"/>
+        </w:rPr>
+        <w:t>Mi</w:t>
+      </w:r>
+      <w:r>
+        <w:t>crosoft SQL Server</w:t>
+      </w:r>
+      <w:r>
+        <w:rPr>
+          <w:rFonts w:hint="eastAsia"/>
+        </w:rPr>
+        <w:t>環境關於</w:t>
+      </w:r>
+      <w:r>
+        <w:rPr>
+          <w:rFonts w:hint="eastAsia"/>
+        </w:rPr>
+        <w:t>SSRS</w:t>
+      </w:r>
+      <w:r>
+        <w:rPr>
+          <w:rFonts w:hint="eastAsia"/>
+        </w:rPr>
+        <w:t>與</w:t>
+      </w:r>
+      <w:r>
+        <w:rPr>
+          <w:rFonts w:hint="eastAsia"/>
+        </w:rPr>
+        <w:t>SSAS</w:t>
+      </w:r>
+      <w:r>
+        <w:rPr>
+          <w:rFonts w:hint="eastAsia"/>
+        </w:rPr>
+        <w:t>相關演練與</w:t>
+      </w:r>
+      <w:r>
+        <w:rPr>
+          <w:rFonts w:hint="eastAsia"/>
+        </w:rPr>
+        <w:t>DMX</w:t>
+      </w:r>
+      <w:r>
+        <w:rPr>
+          <w:rFonts w:hint="eastAsia"/>
+        </w:rPr>
+        <w:t>分析環境架設→其中</w:t>
+      </w:r>
+      <w:r>
+        <w:rPr>
+          <w:rFonts w:hint="eastAsia"/>
+        </w:rPr>
+        <w:t>『</w:t>
+      </w:r>
+      <w:r>
+        <w:rPr>
+          <w:rFonts w:hint="eastAsia"/>
+        </w:rPr>
+        <w:t>NoCodeDevelopmentProduceSSRSReport</w:t>
+      </w:r>
+      <w:r>
+        <w:rPr>
+          <w:rFonts w:hint="eastAsia"/>
+        </w:rPr>
+        <w:t>』</w:t>
+      </w:r>
+      <w:r>
+        <w:rPr>
+          <w:rFonts w:hint="eastAsia"/>
+        </w:rPr>
+        <w:t>是將</w:t>
+      </w:r>
+      <w:r>
+        <w:rPr>
+          <w:rFonts w:hint="eastAsia"/>
+        </w:rPr>
+        <w:t>前述</w:t>
+      </w:r>
+      <w:r>
+        <w:rPr>
+          <w:rFonts w:hint="eastAsia"/>
+        </w:rPr>
+        <w:t xml:space="preserve">VBA </w:t>
+      </w:r>
+      <w:r>
+        <w:rPr>
+          <w:rFonts w:hint="eastAsia"/>
+        </w:rPr>
+        <w:t>仿</w:t>
+      </w:r>
+      <w:r>
+        <w:rPr>
+          <w:rFonts w:hint="eastAsia"/>
+        </w:rPr>
+        <w:t>RPA</w:t>
+      </w:r>
+      <w:r>
+        <w:rPr>
+          <w:rFonts w:hint="eastAsia"/>
+        </w:rPr>
+        <w:t>的自動化會計資料檢核模組轉化到</w:t>
+      </w:r>
+      <w:r>
+        <w:rPr>
+          <w:rFonts w:hint="eastAsia"/>
+        </w:rPr>
+        <w:t>SQL Se</w:t>
+      </w:r>
+      <w:r>
+        <w:t>rver</w:t>
+      </w:r>
+      <w:r>
+        <w:rPr>
+          <w:rFonts w:hint="eastAsia"/>
+        </w:rPr>
+        <w:t>內建</w:t>
+      </w:r>
+      <w:r>
+        <w:rPr>
+          <w:rFonts w:hint="eastAsia"/>
+        </w:rPr>
+        <w:t>S</w:t>
+      </w:r>
+      <w:r>
+        <w:t>harePoint</w:t>
+      </w:r>
+      <w:r>
+        <w:rPr>
+          <w:rFonts w:hint="eastAsia"/>
+        </w:rPr>
+        <w:t xml:space="preserve"> Se</w:t>
+      </w:r>
+      <w:r>
+        <w:t>rver</w:t>
+      </w:r>
+      <w:r>
+        <w:rPr>
+          <w:rFonts w:hint="eastAsia"/>
+        </w:rPr>
+        <w:t>，因此</w:t>
+      </w:r>
+      <w:r>
+        <w:rPr>
+          <w:rFonts w:hint="eastAsia"/>
+        </w:rPr>
+        <w:t>C</w:t>
+      </w:r>
+      <w:r>
+        <w:t>lient</w:t>
+      </w:r>
+      <w:r>
+        <w:rPr>
+          <w:rFonts w:hint="eastAsia"/>
+        </w:rPr>
+        <w:t xml:space="preserve"> </w:t>
+      </w:r>
+      <w:r>
+        <w:rPr>
+          <w:rFonts w:hint="eastAsia"/>
+        </w:rPr>
+        <w:t>端使用者可以不用裝</w:t>
+      </w:r>
+      <w:r>
+        <w:rPr>
+          <w:rFonts w:hint="eastAsia"/>
+        </w:rPr>
+        <w:t>E</w:t>
+      </w:r>
+      <w:r>
+        <w:t>xcel</w:t>
+      </w:r>
+      <w:r>
+        <w:rPr>
+          <w:rFonts w:hint="eastAsia"/>
+        </w:rPr>
+        <w:t>用網頁瀏覽器就可以看到最新內容更豐富的成品→</w:t>
+      </w:r>
+      <w:r>
+        <w:rPr>
+          <w:rFonts w:hint="eastAsia"/>
+        </w:rPr>
+        <w:t>至於</w:t>
+      </w:r>
+      <w:r>
+        <w:rPr>
+          <w:rFonts w:hint="eastAsia"/>
+        </w:rPr>
+        <w:t>「</w:t>
+      </w:r>
+      <w:r>
+        <w:rPr>
+          <w:rFonts w:hint="eastAsia"/>
+        </w:rPr>
+        <w:t>MicrosoftSSASBase_MDXQuery_Demonstration</w:t>
+      </w:r>
+      <w:r>
+        <w:rPr>
+          <w:rFonts w:hint="eastAsia"/>
+        </w:rPr>
+        <w:t>」</w:t>
+      </w:r>
+      <w:r>
+        <w:rPr>
+          <w:rFonts w:hint="eastAsia"/>
+        </w:rPr>
+        <w:t>這一個目錄，是為了後續</w:t>
+      </w:r>
+      <w:r>
+        <w:rPr>
+          <w:rFonts w:hint="eastAsia"/>
+        </w:rPr>
+        <w:t>RPA</w:t>
+      </w:r>
+      <w:r>
+        <w:rPr>
+          <w:rFonts w:hint="eastAsia"/>
+        </w:rPr>
+        <w:t>自動化的</w:t>
+      </w:r>
+      <w:r>
+        <w:rPr>
+          <w:rFonts w:hint="eastAsia"/>
+        </w:rPr>
+        <w:t>D</w:t>
+      </w:r>
+      <w:r>
+        <w:t>ashboard</w:t>
+      </w:r>
+      <w:r>
+        <w:rPr>
+          <w:rFonts w:hint="eastAsia"/>
+        </w:rPr>
+        <w:t>所需後端資料庫</w:t>
+      </w:r>
+      <w:r>
+        <w:t>SSAS</w:t>
+      </w:r>
+      <w:r>
+        <w:rPr>
+          <w:rFonts w:hint="eastAsia"/>
+        </w:rPr>
+        <w:t>模組，還有</w:t>
+      </w:r>
+      <w:r>
+        <w:rPr>
+          <w:rFonts w:hint="eastAsia"/>
+        </w:rPr>
+        <w:t>MDX Cu</w:t>
+      </w:r>
+      <w:r>
+        <w:t>be</w:t>
+      </w:r>
+      <w:r>
+        <w:rPr>
+          <w:rFonts w:hint="eastAsia"/>
+        </w:rPr>
+        <w:t>等一系列後續開發的先遣者</w:t>
+      </w:r>
+      <w:r>
+        <w:rPr>
+          <w:rFonts w:hint="eastAsia"/>
+        </w:rPr>
+        <w:t>!</w:t>
+      </w:r>
     </w:p>
-    <w:p>
-      <w:r>
-        <w:rPr>
-          <w:rFonts w:hint="eastAsia"/>
-        </w:rPr>
-        <w:t>隨後會於本</w:t>
-      </w:r>
-      <w:r>
-        <w:t>GitHub repository</w:t>
-      </w:r>
-      <w:r>
-        <w:rPr>
-          <w:rFonts w:hint="eastAsia"/>
-        </w:rPr>
-        <w:t>的以下兩個目錄</w:t>
-      </w:r>
-      <w:bookmarkStart w:id="2" w:name="_Hlk42592950"/>
-      <w:r>
-        <w:rPr>
-          <w:rFonts w:hint="eastAsia"/>
-        </w:rPr>
-        <w:t>『</w:t>
-      </w:r>
-      <w:r>
-        <w:t>NoCodeDevelopmentProduceSSRSReport</w:t>
-      </w:r>
-      <w:r>
-        <w:rPr>
-          <w:rFonts w:hint="eastAsia"/>
-        </w:rPr>
-        <w:t>』</w:t>
-      </w:r>
-      <w:bookmarkEnd w:id="2"/>
-      <w:r>
-        <w:rPr>
-          <w:rFonts w:hint="eastAsia"/>
-        </w:rPr>
-        <w:t>、「</w:t>
-      </w:r>
-      <w:r>
-        <w:t>MicrosoftSSASBase_MDXQuery_Demonstration</w:t>
-      </w:r>
-      <w:r>
-        <w:rPr>
-          <w:rFonts w:hint="eastAsia"/>
-        </w:rPr>
-        <w:t>」，進行</w:t>
-      </w:r>
-      <w:r>
-        <w:rPr>
-          <w:rFonts w:hint="eastAsia"/>
-        </w:rPr>
-        <w:t>Mi</w:t>
-      </w:r>
-      <w:r>
-        <w:t>crosoft SQL Server</w:t>
-      </w:r>
-      <w:r>
-        <w:rPr>
-          <w:rFonts w:hint="eastAsia"/>
-        </w:rPr>
-        <w:t>環境關於</w:t>
-      </w:r>
-      <w:r>
-        <w:rPr>
-          <w:rFonts w:hint="eastAsia"/>
-        </w:rPr>
-        <w:t>SSRS</w:t>
-      </w:r>
-      <w:r>
-        <w:rPr>
-          <w:rFonts w:hint="eastAsia"/>
-        </w:rPr>
-        <w:t>與</w:t>
-      </w:r>
-      <w:r>
-        <w:rPr>
-          <w:rFonts w:hint="eastAsia"/>
-        </w:rPr>
-        <w:t>SSAS</w:t>
-      </w:r>
-      <w:r>
-        <w:rPr>
-          <w:rFonts w:hint="eastAsia"/>
-        </w:rPr>
-        <w:t>相關演練與</w:t>
-      </w:r>
-      <w:r>
-        <w:rPr>
-          <w:rFonts w:hint="eastAsia"/>
-        </w:rPr>
-        <w:t>DMX</w:t>
-      </w:r>
-      <w:r>
-        <w:rPr>
-          <w:rFonts w:hint="eastAsia"/>
-        </w:rPr>
-        <w:t>分析環境架設→其中</w:t>
-      </w:r>
-      <w:r>
-        <w:rPr>
-          <w:rFonts w:hint="eastAsia"/>
-        </w:rPr>
-        <w:t>『</w:t>
-      </w:r>
-      <w:r>
-        <w:rPr>
-          <w:rFonts w:hint="eastAsia"/>
-        </w:rPr>
-        <w:t>NoCodeDevelopmentProduceSSRSReport</w:t>
-      </w:r>
-      <w:r>
-        <w:rPr>
-          <w:rFonts w:hint="eastAsia"/>
-        </w:rPr>
-        <w:t>』</w:t>
-      </w:r>
-      <w:r>
-        <w:rPr>
-          <w:rFonts w:hint="eastAsia"/>
-        </w:rPr>
-        <w:t>是將</w:t>
-      </w:r>
-      <w:r>
-        <w:rPr>
-          <w:rFonts w:hint="eastAsia"/>
-        </w:rPr>
-        <w:t>前述</w:t>
-      </w:r>
-      <w:r>
-        <w:rPr>
-          <w:rFonts w:hint="eastAsia"/>
-        </w:rPr>
-        <w:t xml:space="preserve">VBA </w:t>
-      </w:r>
-      <w:r>
-        <w:rPr>
-          <w:rFonts w:hint="eastAsia"/>
-        </w:rPr>
-        <w:t>仿</w:t>
-      </w:r>
-      <w:r>
-        <w:rPr>
-          <w:rFonts w:hint="eastAsia"/>
-        </w:rPr>
-        <w:t>RPA</w:t>
-      </w:r>
-      <w:r>
-        <w:rPr>
-          <w:rFonts w:hint="eastAsia"/>
-        </w:rPr>
-        <w:t>的自動化會計資料檢核模組轉化到</w:t>
-      </w:r>
-      <w:r>
-        <w:rPr>
-          <w:rFonts w:hint="eastAsia"/>
-        </w:rPr>
-        <w:t>SQL Se</w:t>
-      </w:r>
-      <w:r>
-        <w:t>rver</w:t>
-      </w:r>
-      <w:r>
-        <w:rPr>
-          <w:rFonts w:hint="eastAsia"/>
-        </w:rPr>
-        <w:t>內建</w:t>
-      </w:r>
-      <w:r>
-        <w:rPr>
-          <w:rFonts w:hint="eastAsia"/>
-        </w:rPr>
-        <w:t>S</w:t>
-      </w:r>
-      <w:r>
-        <w:t>harePoint</w:t>
-      </w:r>
-      <w:r>
-        <w:rPr>
-          <w:rFonts w:hint="eastAsia"/>
-        </w:rPr>
-        <w:t xml:space="preserve"> Se</w:t>
-      </w:r>
-      <w:r>
-        <w:t>rver</w:t>
-      </w:r>
-      <w:r>
-        <w:rPr>
-          <w:rFonts w:hint="eastAsia"/>
-        </w:rPr>
-        <w:t>，因此</w:t>
-      </w:r>
-      <w:r>
-        <w:rPr>
-          <w:rFonts w:hint="eastAsia"/>
-        </w:rPr>
-        <w:t>C</w:t>
-      </w:r>
-      <w:r>
-        <w:t>lient</w:t>
-      </w:r>
-      <w:r>
-        <w:rPr>
-          <w:rFonts w:hint="eastAsia"/>
-        </w:rPr>
-        <w:t xml:space="preserve"> </w:t>
-      </w:r>
-      <w:r>
-        <w:rPr>
-          <w:rFonts w:hint="eastAsia"/>
-        </w:rPr>
-        <w:t>端使用者可以不用裝</w:t>
-      </w:r>
-      <w:r>
-        <w:rPr>
-          <w:rFonts w:hint="eastAsia"/>
-        </w:rPr>
-        <w:t>E</w:t>
-      </w:r>
-      <w:r>
-        <w:t>xcel</w:t>
-      </w:r>
-      <w:r>
-        <w:rPr>
-          <w:rFonts w:hint="eastAsia"/>
-        </w:rPr>
-        <w:t>用網頁瀏覽器就可以看到最新內容更豐富的成品→</w:t>
-      </w:r>
-      <w:r>
-        <w:rPr>
-          <w:rFonts w:hint="eastAsia"/>
-        </w:rPr>
-        <w:t>至於</w:t>
-      </w:r>
-      <w:r>
-        <w:rPr>
-          <w:rFonts w:hint="eastAsia"/>
-        </w:rPr>
-        <w:t>「</w:t>
-      </w:r>
-      <w:r>
-        <w:rPr>
-          <w:rFonts w:hint="eastAsia"/>
-        </w:rPr>
-        <w:t>MicrosoftSSASBase_MDXQuery_Demonstration</w:t>
-      </w:r>
-      <w:r>
-        <w:rPr>
-          <w:rFonts w:hint="eastAsia"/>
-        </w:rPr>
-        <w:t>」</w:t>
-      </w:r>
-      <w:r>
-        <w:rPr>
-          <w:rFonts w:hint="eastAsia"/>
-        </w:rPr>
-        <w:t>這一個目錄，是為了後續</w:t>
-      </w:r>
-      <w:r>
-        <w:rPr>
-          <w:rFonts w:hint="eastAsia"/>
-        </w:rPr>
-        <w:t>RPA</w:t>
-      </w:r>
-      <w:r>
-        <w:rPr>
-          <w:rFonts w:hint="eastAsia"/>
-        </w:rPr>
-        <w:t>自動化的</w:t>
-      </w:r>
-      <w:r>
-        <w:rPr>
-          <w:rFonts w:hint="eastAsia"/>
-        </w:rPr>
-        <w:t>D</w:t>
-      </w:r>
-      <w:r>
-        <w:t>ashboard</w:t>
-      </w:r>
-      <w:r>
-        <w:rPr>
-          <w:rFonts w:hint="eastAsia"/>
-        </w:rPr>
-        <w:t>所需後端資料庫</w:t>
-      </w:r>
-      <w:r>
-        <w:t>SSAS</w:t>
-      </w:r>
-      <w:r>
-        <w:rPr>
-          <w:rFonts w:hint="eastAsia"/>
-        </w:rPr>
-        <w:t>模組，還有</w:t>
-      </w:r>
-      <w:r>
-        <w:rPr>
-          <w:rFonts w:hint="eastAsia"/>
-        </w:rPr>
-        <w:t>MDX Cu</w:t>
-      </w:r>
-      <w:r>
-        <w:t>be</w:t>
-      </w:r>
-      <w:r>
-        <w:rPr>
-          <w:rFonts w:hint="eastAsia"/>
-        </w:rPr>
-        <w:t>等一系列後續開發的先遣者</w:t>
-      </w:r>
-      <w:r>
-        <w:rPr>
-          <w:rFonts w:hint="eastAsia"/>
-        </w:rPr>
-        <w:t>!</w:t>
-      </w:r>
-    </w:p>
-    <w:p>
-      <w:pPr>
-        <w:rPr>
-          <w:rFonts w:hint="eastAsia"/>
-        </w:rPr>
-      </w:pPr>
-    </w:p>
+    <w:p/>
     <w:p>
       <w:r>
         <w:rPr>
@@ -1547,7 +1543,19 @@
         <w:rPr>
           <w:rFonts w:hint="eastAsia"/>
         </w:rPr>
-        <w:t>平生所經歷大型專案失敗教訓</w:t>
+        <w:t>平生所經歷大型專案</w:t>
+      </w:r>
+      <w:r>
+        <w:rPr>
+          <w:rFonts w:hint="eastAsia"/>
+        </w:rPr>
+        <w:t>導入未能商業化正式營運的</w:t>
+      </w:r>
+      <w:r>
+        <w:rPr>
+          <w:rFonts w:hint="eastAsia"/>
+        </w:rPr>
+        <w:t>教訓</w:t>
       </w:r>
       <w:r>
         <w:rPr>
@@ -1862,6 +1870,1020 @@
           <w:rFonts w:hint="eastAsia"/>
         </w:rPr>
         <w:t>的財政資源而已</w:t>
+      </w:r>
+      <w:r>
+        <w:rPr>
+          <w:rFonts w:hint="eastAsia"/>
+        </w:rPr>
+        <w:t>!</w:t>
+      </w:r>
+    </w:p>
+    <w:p/>
+    <w:p>
+      <w:r>
+        <w:rPr>
+          <w:rFonts w:hint="eastAsia"/>
+        </w:rPr>
+        <w:t>接下來講一下</w:t>
+      </w:r>
+      <w:r>
+        <w:rPr>
+          <w:rFonts w:hint="eastAsia"/>
+        </w:rPr>
+        <w:t>本</w:t>
+      </w:r>
+      <w:bookmarkStart w:id="4" w:name="_Hlk42686128"/>
+      <w:r>
+        <w:rPr>
+          <w:rFonts w:hint="eastAsia"/>
+        </w:rPr>
+        <w:t xml:space="preserve">GitHub </w:t>
+      </w:r>
+      <w:bookmarkStart w:id="5" w:name="_Hlk42681219"/>
+      <w:r>
+        <w:rPr>
+          <w:rFonts w:hint="eastAsia"/>
+        </w:rPr>
+        <w:t>repository</w:t>
+      </w:r>
+      <w:bookmarkEnd w:id="5"/>
+      <w:bookmarkEnd w:id="4"/>
+      <w:r>
+        <w:rPr>
+          <w:rFonts w:hint="eastAsia"/>
+        </w:rPr>
+        <w:t>，所要繼續完成整體開發目標為何</w:t>
+      </w:r>
+      <w:r>
+        <w:rPr>
+          <w:rFonts w:hint="eastAsia"/>
+        </w:rPr>
+        <w:t>(</w:t>
+      </w:r>
+      <w:r>
+        <w:rPr>
+          <w:rFonts w:hint="eastAsia"/>
+        </w:rPr>
+        <w:t>也就是最後本</w:t>
+      </w:r>
+      <w:r>
+        <w:t>repository</w:t>
+      </w:r>
+      <w:r>
+        <w:rPr>
+          <w:rFonts w:hint="eastAsia"/>
+        </w:rPr>
+        <w:t>所提供成品長成什麼樣</w:t>
+      </w:r>
+      <w:r>
+        <w:rPr>
+          <w:rFonts w:hint="eastAsia"/>
+        </w:rPr>
+        <w:t>)?</w:t>
+      </w:r>
+      <w:r>
+        <w:rPr>
+          <w:rFonts w:hint="eastAsia"/>
+        </w:rPr>
+        <w:t>總而言之，因為資料源</w:t>
+      </w:r>
+      <w:r>
+        <w:rPr>
+          <w:rFonts w:hint="eastAsia"/>
+        </w:rPr>
+        <w:t>/</w:t>
+      </w:r>
+      <w:r>
+        <w:rPr>
+          <w:rFonts w:hint="eastAsia"/>
+        </w:rPr>
+        <w:t>資料庫等全部後端</w:t>
+      </w:r>
+      <w:r>
+        <w:rPr>
+          <w:rFonts w:hint="eastAsia"/>
+        </w:rPr>
+        <w:t>部分</w:t>
+      </w:r>
+      <w:r>
+        <w:rPr>
+          <w:rFonts w:hint="eastAsia"/>
+        </w:rPr>
+        <w:t>都是</w:t>
+      </w:r>
+      <w:r>
+        <w:rPr>
+          <w:rFonts w:hint="eastAsia"/>
+        </w:rPr>
+        <w:t>M</w:t>
+      </w:r>
+      <w:r>
+        <w:t>icrosoft</w:t>
+      </w:r>
+      <w:r>
+        <w:rPr>
+          <w:rFonts w:hint="eastAsia"/>
+        </w:rPr>
+        <w:t>的</w:t>
+      </w:r>
+      <w:r>
+        <w:rPr>
+          <w:rFonts w:hint="eastAsia"/>
+        </w:rPr>
+        <w:t>，因此走如下圖所示的</w:t>
+      </w:r>
+      <w:r>
+        <w:rPr>
+          <w:rFonts w:hint="eastAsia"/>
+        </w:rPr>
+        <w:t>P</w:t>
+      </w:r>
+      <w:r>
+        <w:t>ower BI</w:t>
+      </w:r>
+      <w:r>
+        <w:rPr>
+          <w:rFonts w:hint="eastAsia"/>
+        </w:rPr>
+        <w:t>這一個體系</w:t>
+      </w:r>
+      <w:r>
+        <w:rPr>
+          <w:rFonts w:hint="eastAsia"/>
+        </w:rPr>
+        <w:t>:</w:t>
+      </w:r>
+    </w:p>
+    <w:p>
+      <w:r>
+        <w:rPr>
+          <w:noProof/>
+        </w:rPr>
+        <w:drawing>
+          <wp:inline distT="0" distB="0" distL="0" distR="0" wp14:anchorId="43097EBA" wp14:editId="600C67EA">
+            <wp:extent cx="5273040" cy="3048000"/>
+            <wp:effectExtent l="0" t="0" r="3810" b="0"/>
+            <wp:docPr id="6" name="圖片 6"/>
+            <wp:cNvGraphicFramePr>
+              <a:graphicFrameLocks xmlns:a="http://schemas.openxmlformats.org/drawingml/2006/main" noChangeAspect="1"/>
+            </wp:cNvGraphicFramePr>
+            <a:graphic xmlns:a="http://schemas.openxmlformats.org/drawingml/2006/main">
+              <a:graphicData uri="http://schemas.openxmlformats.org/drawingml/2006/picture">
+                <pic:pic xmlns:pic="http://schemas.openxmlformats.org/drawingml/2006/picture">
+                  <pic:nvPicPr>
+                    <pic:cNvPr id="0" name="Picture 1"/>
+                    <pic:cNvPicPr>
+                      <a:picLocks noChangeAspect="1" noChangeArrowheads="1"/>
+                    </pic:cNvPicPr>
+                  </pic:nvPicPr>
+                  <pic:blipFill>
+                    <a:blip r:embed="rId14">
+                      <a:extLst>
+                        <a:ext uri="{28A0092B-C50C-407E-A947-70E740481C1C}">
+                          <a14:useLocalDpi xmlns:a14="http://schemas.microsoft.com/office/drawing/2010/main" val="0"/>
+                        </a:ext>
+                      </a:extLst>
+                    </a:blip>
+                    <a:srcRect/>
+                    <a:stretch>
+                      <a:fillRect/>
+                    </a:stretch>
+                  </pic:blipFill>
+                  <pic:spPr bwMode="auto">
+                    <a:xfrm>
+                      <a:off x="0" y="0"/>
+                      <a:ext cx="5273040" cy="3048000"/>
+                    </a:xfrm>
+                    <a:prstGeom prst="rect">
+                      <a:avLst/>
+                    </a:prstGeom>
+                    <a:noFill/>
+                    <a:ln>
+                      <a:noFill/>
+                    </a:ln>
+                  </pic:spPr>
+                </pic:pic>
+              </a:graphicData>
+            </a:graphic>
+          </wp:inline>
+        </w:drawing>
+      </w:r>
+    </w:p>
+    <w:p>
+      <w:r>
+        <w:rPr>
+          <w:rFonts w:hint="eastAsia"/>
+        </w:rPr>
+        <w:t>由上圖可知，</w:t>
+      </w:r>
+      <w:r>
+        <w:rPr>
+          <w:rFonts w:hint="eastAsia"/>
+        </w:rPr>
+        <w:t>本</w:t>
+      </w:r>
+      <w:r>
+        <w:t>GitHub repository</w:t>
+      </w:r>
+      <w:r>
+        <w:rPr>
+          <w:rFonts w:hint="eastAsia"/>
+        </w:rPr>
+        <w:t>的成品將會一個</w:t>
+      </w:r>
+      <w:r>
+        <w:rPr>
+          <w:rFonts w:hint="eastAsia"/>
+        </w:rPr>
+        <w:t>DMP(</w:t>
+      </w:r>
+      <w:r>
+        <w:rPr>
+          <w:rFonts w:ascii="Arial" w:hAnsi="Arial" w:cs="Arial"/>
+          <w:color w:val="4D5156"/>
+          <w:sz w:val="21"/>
+          <w:szCs w:val="21"/>
+          <w:shd w:val="clear" w:color="auto" w:fill="FFFFFF"/>
+        </w:rPr>
+        <w:t> (Data Management Platform) </w:t>
+      </w:r>
+      <w:r>
+        <w:rPr>
+          <w:rFonts w:hint="eastAsia"/>
+        </w:rPr>
+        <w:t>系統</w:t>
+      </w:r>
+      <w:r>
+        <w:rPr>
+          <w:rFonts w:hint="eastAsia"/>
+        </w:rPr>
+        <w:t>:</w:t>
+      </w:r>
+    </w:p>
+    <w:p>
+      <w:r>
+        <w:rPr>
+          <w:rFonts w:hint="eastAsia"/>
+        </w:rPr>
+        <w:t>上圖中所謂「連接資料」</w:t>
+      </w:r>
+      <w:r>
+        <w:rPr>
+          <w:rFonts w:hint="eastAsia"/>
+        </w:rPr>
+        <w:t>(</w:t>
+      </w:r>
+      <w:r>
+        <w:rPr>
+          <w:rFonts w:hint="eastAsia"/>
+        </w:rPr>
+        <w:t>待開發中</w:t>
+      </w:r>
+      <w:r>
+        <w:rPr>
+          <w:rFonts w:hint="eastAsia"/>
+        </w:rPr>
+        <w:t>)</w:t>
+      </w:r>
+      <w:r>
+        <w:rPr>
+          <w:rFonts w:hint="eastAsia"/>
+        </w:rPr>
+        <w:t>，</w:t>
+      </w:r>
+      <w:r>
+        <w:rPr>
+          <w:rFonts w:hint="eastAsia"/>
+        </w:rPr>
+        <w:t>就是執行以下</w:t>
+      </w:r>
+      <w:r>
+        <w:rPr>
+          <w:rFonts w:hint="eastAsia"/>
+        </w:rPr>
+        <w:t>主功能流程</w:t>
+      </w:r>
+      <w:r>
+        <w:rPr>
+          <w:rFonts w:hint="eastAsia"/>
+        </w:rPr>
+        <w:t>:</w:t>
+      </w:r>
+      <w:r>
+        <w:rPr>
+          <w:rFonts w:hint="eastAsia"/>
+        </w:rPr>
+        <w:t>一旦使用者按下匯入成效按鍵→即是將終端使用者提供過來的靜態</w:t>
+      </w:r>
+      <w:r>
+        <w:rPr>
+          <w:rFonts w:hint="eastAsia"/>
+        </w:rPr>
+        <w:t xml:space="preserve"> EXCEL </w:t>
+      </w:r>
+      <w:r>
+        <w:rPr>
+          <w:rFonts w:hint="eastAsia"/>
+        </w:rPr>
+        <w:t>空白報表樣板從網頁伺服器自動下載到回目前電腦上，然後自資料庫解析出該</w:t>
+      </w:r>
+      <w:r>
+        <w:rPr>
+          <w:rFonts w:hint="eastAsia"/>
+        </w:rPr>
+        <w:t xml:space="preserve"> EXCEL </w:t>
+      </w:r>
+      <w:r>
+        <w:rPr>
+          <w:rFonts w:hint="eastAsia"/>
+        </w:rPr>
+        <w:t>空白報表樣板的資料儲</w:t>
+      </w:r>
+      <w:r>
+        <w:rPr>
+          <w:rFonts w:hint="eastAsia"/>
+        </w:rPr>
+        <w:t>存</w:t>
+      </w:r>
+      <w:r>
+        <w:rPr>
+          <w:rFonts w:hint="eastAsia"/>
+        </w:rPr>
+        <w:t>位址所在之後，再寫入使用者想要看的企業經營成效資料後，最後整張</w:t>
+      </w:r>
+      <w:r>
+        <w:rPr>
+          <w:rFonts w:hint="eastAsia"/>
+        </w:rPr>
+        <w:t>Excel</w:t>
+      </w:r>
+      <w:r>
+        <w:rPr>
+          <w:rFonts w:hint="eastAsia"/>
+        </w:rPr>
+        <w:t>活頁簿將其對應好回存到資料庫→</w:t>
+      </w:r>
+      <w:r>
+        <w:rPr>
+          <w:rFonts w:hint="eastAsia"/>
+        </w:rPr>
+        <w:t xml:space="preserve"> </w:t>
+      </w:r>
+      <w:r>
+        <w:rPr>
+          <w:rFonts w:hint="eastAsia"/>
+        </w:rPr>
+        <w:t>一旦使用者按下報表匯出鍵</w:t>
+      </w:r>
+      <w:r>
+        <w:rPr>
+          <w:rFonts w:hint="eastAsia"/>
+        </w:rPr>
+        <w:t>，</w:t>
+      </w:r>
+      <w:r>
+        <w:rPr>
+          <w:rFonts w:hint="eastAsia"/>
+        </w:rPr>
+        <w:t>想</w:t>
+      </w:r>
+      <w:r>
+        <w:rPr>
+          <w:rFonts w:hint="eastAsia"/>
+        </w:rPr>
+        <w:t>去</w:t>
+      </w:r>
+      <w:r>
+        <w:rPr>
+          <w:rFonts w:hint="eastAsia"/>
+        </w:rPr>
+        <w:t>讀已經存檔的報表，就原封不動用</w:t>
+      </w:r>
+      <w:r>
+        <w:rPr>
+          <w:rFonts w:hint="eastAsia"/>
+        </w:rPr>
+        <w:t>template</w:t>
+      </w:r>
+      <w:r>
+        <w:rPr>
+          <w:rFonts w:hint="eastAsia"/>
+        </w:rPr>
+        <w:t>檔產生一份格式與內容符合其需求的成果讓其下載回去使用</w:t>
+      </w:r>
+      <w:r>
+        <w:rPr>
+          <w:rFonts w:hint="eastAsia"/>
+        </w:rPr>
+        <w:t>!</w:t>
+      </w:r>
+    </w:p>
+    <w:p>
+      <w:r>
+        <w:rPr>
+          <w:rFonts w:hint="eastAsia"/>
+        </w:rPr>
+        <w:t>而上圖所謂資料清洗</w:t>
+      </w:r>
+      <w:r>
+        <w:rPr>
+          <w:rFonts w:hint="eastAsia"/>
+        </w:rPr>
+        <w:t>/</w:t>
+      </w:r>
+      <w:r>
+        <w:rPr>
+          <w:rFonts w:hint="eastAsia"/>
+        </w:rPr>
+        <w:t>轉換</w:t>
+      </w:r>
+      <w:r>
+        <w:rPr>
+          <w:rFonts w:hint="eastAsia"/>
+        </w:rPr>
+        <w:t>(</w:t>
+      </w:r>
+      <w:r>
+        <w:rPr>
+          <w:rFonts w:hint="eastAsia"/>
+        </w:rPr>
+        <w:t>待開發中</w:t>
+      </w:r>
+      <w:r>
+        <w:rPr>
+          <w:rFonts w:hint="eastAsia"/>
+        </w:rPr>
+        <w:t>)</w:t>
+      </w:r>
+      <w:r>
+        <w:rPr>
+          <w:rFonts w:hint="eastAsia"/>
+        </w:rPr>
+        <w:t>→簡單來說</w:t>
+      </w:r>
+      <w:r>
+        <w:rPr>
+          <w:rFonts w:hint="eastAsia"/>
+        </w:rPr>
+        <w:t>，就執行下處理流程</w:t>
+      </w:r>
+      <w:r>
+        <w:rPr>
+          <w:rFonts w:hint="eastAsia"/>
+        </w:rPr>
+        <w:t>:</w:t>
+      </w:r>
+      <w:r>
+        <w:rPr>
+          <w:rFonts w:hint="eastAsia"/>
+        </w:rPr>
+        <w:t>檢查數據一致性，處理無效值和缺失值，</w:t>
+      </w:r>
+      <w:r>
+        <w:rPr>
+          <w:rFonts w:hint="eastAsia"/>
+        </w:rPr>
+        <w:t>必要時去檢視不同</w:t>
+      </w:r>
+      <w:r>
+        <w:rPr>
+          <w:rFonts w:hint="eastAsia"/>
+        </w:rPr>
+        <w:t>Excel</w:t>
+      </w:r>
+      <w:r>
+        <w:rPr>
+          <w:rFonts w:hint="eastAsia"/>
+        </w:rPr>
+        <w:t>活頁簿之間的</w:t>
+      </w:r>
+      <w:r>
+        <w:rPr>
+          <w:rFonts w:hint="eastAsia"/>
+        </w:rPr>
+        <w:t>關聯性驗證</w:t>
+      </w:r>
+      <w:r>
+        <w:rPr>
+          <w:rFonts w:hint="eastAsia"/>
+        </w:rPr>
+        <w:t>→例如使用</w:t>
+      </w:r>
+      <w:r>
+        <w:rPr>
+          <w:rFonts w:hint="eastAsia"/>
+        </w:rPr>
+        <w:t>E</w:t>
+      </w:r>
+      <w:r>
+        <w:t>xcel</w:t>
+      </w:r>
+      <w:r>
+        <w:rPr>
+          <w:rFonts w:hint="eastAsia"/>
+        </w:rPr>
+        <w:t>程式</w:t>
+      </w:r>
+      <w:r>
+        <w:rPr>
+          <w:rFonts w:hint="eastAsia"/>
+        </w:rPr>
+        <w:t>內建以下功能函數與</w:t>
+      </w:r>
+      <w:r>
+        <w:rPr>
+          <w:rFonts w:hint="eastAsia"/>
+        </w:rPr>
+        <w:t>資料比對指令</w:t>
+      </w:r>
+      <w:r>
+        <w:rPr>
+          <w:rFonts w:hint="eastAsia"/>
+        </w:rPr>
+        <w:t>(IF</w:t>
+      </w:r>
+      <w:r>
+        <w:rPr>
+          <w:rFonts w:hint="eastAsia"/>
+        </w:rPr>
+        <w:t>，</w:t>
+      </w:r>
+      <w:r>
+        <w:rPr>
+          <w:rFonts w:hint="eastAsia"/>
+        </w:rPr>
+        <w:t>VLOOKUP</w:t>
+      </w:r>
+      <w:r>
+        <w:rPr>
+          <w:rFonts w:hint="eastAsia"/>
+        </w:rPr>
+        <w:t>，</w:t>
+      </w:r>
+      <w:r>
+        <w:rPr>
+          <w:rFonts w:hint="eastAsia"/>
+        </w:rPr>
+        <w:t>HLOOKUP</w:t>
+      </w:r>
+      <w:r>
+        <w:rPr>
+          <w:rFonts w:hint="eastAsia"/>
+        </w:rPr>
+        <w:t>，</w:t>
+      </w:r>
+      <w:r>
+        <w:rPr>
+          <w:rFonts w:hint="eastAsia"/>
+        </w:rPr>
+        <w:t>MATCH</w:t>
+      </w:r>
+      <w:r>
+        <w:rPr>
+          <w:rFonts w:hint="eastAsia"/>
+        </w:rPr>
+        <w:t>，</w:t>
+      </w:r>
+      <w:r>
+        <w:rPr>
+          <w:rFonts w:hint="eastAsia"/>
+        </w:rPr>
+        <w:t>INDEX</w:t>
+      </w:r>
+      <w:r>
+        <w:rPr>
+          <w:rFonts w:hint="eastAsia"/>
+        </w:rPr>
+        <w:t>，</w:t>
+      </w:r>
+      <w:r>
+        <w:t>XLOOKUP</w:t>
+      </w:r>
+      <w:r>
+        <w:rPr>
+          <w:rFonts w:hint="eastAsia"/>
+        </w:rPr>
+        <w:t>)</w:t>
+      </w:r>
+      <w:r>
+        <w:rPr>
+          <w:rFonts w:hint="eastAsia"/>
+        </w:rPr>
+        <w:t>，去找出</w:t>
+      </w:r>
+      <w:r>
+        <w:rPr>
+          <w:rFonts w:hint="eastAsia"/>
+        </w:rPr>
+        <w:t>無效值和缺失值</w:t>
+      </w:r>
+      <w:r>
+        <w:rPr>
+          <w:rFonts w:hint="eastAsia"/>
+        </w:rPr>
+        <w:t>來加以處理</w:t>
+      </w:r>
+      <w:r>
+        <w:rPr>
+          <w:rFonts w:hint="eastAsia"/>
+        </w:rPr>
+        <w:t>!</w:t>
+      </w:r>
+    </w:p>
+    <w:p>
+      <w:r>
+        <w:rPr>
+          <w:rFonts w:hint="eastAsia"/>
+        </w:rPr>
+        <w:lastRenderedPageBreak/>
+        <w:t>而上圖所謂</w:t>
+      </w:r>
+      <w:bookmarkStart w:id="6" w:name="_Hlk42694445"/>
+      <w:r>
+        <w:rPr>
+          <w:rFonts w:hint="eastAsia"/>
+        </w:rPr>
+        <w:t>「關聯</w:t>
+      </w:r>
+      <w:r>
+        <w:rPr>
+          <w:rFonts w:hint="eastAsia"/>
+        </w:rPr>
+        <w:t>/</w:t>
+      </w:r>
+      <w:r>
+        <w:rPr>
+          <w:rFonts w:hint="eastAsia"/>
+        </w:rPr>
+        <w:t>分析」</w:t>
+      </w:r>
+      <w:bookmarkEnd w:id="6"/>
+      <w:r>
+        <w:rPr>
+          <w:rFonts w:hint="eastAsia"/>
+        </w:rPr>
+        <w:t>(</w:t>
+      </w:r>
+      <w:r>
+        <w:rPr>
+          <w:rFonts w:hint="eastAsia"/>
+        </w:rPr>
+        <w:t>已開發需擴展</w:t>
+      </w:r>
+      <w:bookmarkStart w:id="7" w:name="_Hlk42694870"/>
+      <w:r>
+        <w:rPr>
+          <w:rFonts w:hint="eastAsia"/>
+        </w:rPr>
+        <w:t>)</w:t>
+      </w:r>
+      <w:r>
+        <w:rPr>
+          <w:rFonts w:hint="eastAsia"/>
+        </w:rPr>
+        <w:t>→簡單來說，</w:t>
+      </w:r>
+      <w:r>
+        <w:rPr>
+          <w:rFonts w:hint="eastAsia"/>
+        </w:rPr>
+        <w:t>就在以下目錄「</w:t>
+      </w:r>
+      <w:r>
+        <w:t>TheWholePortfolioSystemDesginDocument</w:t>
+      </w:r>
+      <w:r>
+        <w:rPr>
+          <w:rFonts w:hint="eastAsia"/>
+        </w:rPr>
+        <w:t>」已經完成一個簡易的</w:t>
+      </w:r>
+      <w:r>
+        <w:rPr>
+          <w:rFonts w:hint="eastAsia"/>
+        </w:rPr>
+        <w:t>後端資料庫</w:t>
+      </w:r>
+      <w:r>
+        <w:rPr>
+          <w:rFonts w:hint="eastAsia"/>
+        </w:rPr>
+        <w:t>體系</w:t>
+      </w:r>
+      <w:bookmarkEnd w:id="7"/>
+      <w:r>
+        <w:rPr>
+          <w:rFonts w:hint="eastAsia"/>
+        </w:rPr>
+        <w:t>→但是因為</w:t>
+      </w:r>
+      <w:r>
+        <w:rPr>
+          <w:rFonts w:hint="eastAsia"/>
+        </w:rPr>
+        <w:t>資料量不足，因此又在「</w:t>
+      </w:r>
+      <w:r>
+        <w:t>MicrosoftSSASBase_MDXQuery_Demonstration</w:t>
+      </w:r>
+      <w:r>
+        <w:rPr>
+          <w:rFonts w:hint="eastAsia"/>
+        </w:rPr>
+        <w:t>」目錄中，去拓展出</w:t>
+      </w:r>
+      <w:r>
+        <w:rPr>
+          <w:rFonts w:hint="eastAsia"/>
+        </w:rPr>
+        <w:t>以下新的「</w:t>
+      </w:r>
+      <w:r>
+        <w:t>Contoso_Retail</w:t>
+      </w:r>
+      <w:r>
+        <w:rPr>
+          <w:rFonts w:hint="eastAsia"/>
+        </w:rPr>
+        <w:t>」資料庫→因此後續將於</w:t>
+      </w:r>
+      <w:r>
+        <w:rPr>
+          <w:rFonts w:hint="eastAsia"/>
+        </w:rPr>
+        <w:t>M</w:t>
+      </w:r>
+      <w:r>
+        <w:t>icrosoft SSIS</w:t>
+      </w:r>
+      <w:r>
+        <w:rPr>
+          <w:rFonts w:hint="eastAsia"/>
+        </w:rPr>
+        <w:t>與</w:t>
+      </w:r>
+      <w:r>
+        <w:rPr>
+          <w:rFonts w:hint="eastAsia"/>
+        </w:rPr>
+        <w:t>SSAS</w:t>
+      </w:r>
+      <w:r>
+        <w:rPr>
+          <w:rFonts w:hint="eastAsia"/>
+        </w:rPr>
+        <w:t>領域去擴充資料源與</w:t>
+      </w:r>
+      <w:r>
+        <w:rPr>
+          <w:rFonts w:hint="eastAsia"/>
+        </w:rPr>
+        <w:t>C</w:t>
+      </w:r>
+      <w:r>
+        <w:t>ube</w:t>
+      </w:r>
+      <w:r>
+        <w:rPr>
+          <w:rFonts w:hint="eastAsia"/>
+        </w:rPr>
+        <w:t>等成品，讓</w:t>
+      </w:r>
+      <w:r>
+        <w:rPr>
+          <w:rFonts w:hint="eastAsia"/>
+        </w:rPr>
+        <w:t>「關聯</w:t>
+      </w:r>
+      <w:r>
+        <w:rPr>
+          <w:rFonts w:hint="eastAsia"/>
+        </w:rPr>
+        <w:t>/</w:t>
+      </w:r>
+      <w:r>
+        <w:rPr>
+          <w:rFonts w:hint="eastAsia"/>
+        </w:rPr>
+        <w:t>分析」</w:t>
+      </w:r>
+      <w:r>
+        <w:rPr>
+          <w:rFonts w:hint="eastAsia"/>
+        </w:rPr>
+        <w:t>這一個部分更有看頭</w:t>
+      </w:r>
+      <w:r>
+        <w:rPr>
+          <w:rFonts w:hint="eastAsia"/>
+        </w:rPr>
+        <w:t>!</w:t>
+      </w:r>
+    </w:p>
+    <w:p>
+      <w:r>
+        <w:rPr>
+          <w:rFonts w:hint="eastAsia"/>
+        </w:rPr>
+        <w:t>而上圖所謂「視覺化報表」</w:t>
+      </w:r>
+      <w:r>
+        <w:rPr>
+          <w:rFonts w:hint="eastAsia"/>
+        </w:rPr>
+        <w:t>(</w:t>
+      </w:r>
+      <w:r>
+        <w:rPr>
+          <w:rFonts w:hint="eastAsia"/>
+        </w:rPr>
+        <w:t>已完成待轉化</w:t>
+      </w:r>
+      <w:r>
+        <w:rPr>
+          <w:rFonts w:hint="eastAsia"/>
+        </w:rPr>
+        <w:t>)</w:t>
+      </w:r>
+      <w:r>
+        <w:rPr>
+          <w:rFonts w:hint="eastAsia"/>
+        </w:rPr>
+        <w:t xml:space="preserve"> </w:t>
+      </w:r>
+      <w:r>
+        <w:rPr>
+          <w:rFonts w:hint="eastAsia"/>
+        </w:rPr>
+        <w:t>→簡單來說，就在以下目錄「</w:t>
+      </w:r>
+      <w:r>
+        <w:t>NoCodeDevelopmentProduceSSRSReport</w:t>
+      </w:r>
+      <w:r>
+        <w:rPr>
+          <w:rFonts w:hint="eastAsia"/>
+        </w:rPr>
+        <w:t>」已經完成</w:t>
+      </w:r>
+      <w:r>
+        <w:rPr>
+          <w:rFonts w:hint="eastAsia"/>
+        </w:rPr>
+        <w:t>四張完整成品→日後就是隨</w:t>
+      </w:r>
+      <w:r>
+        <w:rPr>
+          <w:rFonts w:hint="eastAsia"/>
+        </w:rPr>
+        <w:t>SSIS</w:t>
+      </w:r>
+      <w:r>
+        <w:rPr>
+          <w:rFonts w:hint="eastAsia"/>
+        </w:rPr>
+        <w:t>等模組的增加，去擴展該目錄的成品→最後因應</w:t>
+      </w:r>
+      <w:r>
+        <w:rPr>
+          <w:rFonts w:hint="eastAsia"/>
+        </w:rPr>
+        <w:t>Po</w:t>
+      </w:r>
+      <w:r>
+        <w:t xml:space="preserve">wer BI </w:t>
+      </w:r>
+      <w:r>
+        <w:rPr>
+          <w:rFonts w:hint="eastAsia"/>
+        </w:rPr>
+        <w:t>環境的建立，現有的</w:t>
+      </w:r>
+      <w:r>
+        <w:rPr>
+          <w:rFonts w:hint="eastAsia"/>
+        </w:rPr>
+        <w:t>SSR</w:t>
+      </w:r>
+      <w:r>
+        <w:t>S</w:t>
+      </w:r>
+      <w:r>
+        <w:rPr>
+          <w:rFonts w:hint="eastAsia"/>
+        </w:rPr>
+        <w:t>報表都應該被轉化重新發行到</w:t>
+      </w:r>
+      <w:bookmarkStart w:id="8" w:name="_Hlk42695814"/>
+      <w:r>
+        <w:rPr>
+          <w:rFonts w:hint="eastAsia"/>
+        </w:rPr>
+        <w:t>P</w:t>
+      </w:r>
+      <w:r>
+        <w:t>ower BI Service</w:t>
+      </w:r>
+      <w:bookmarkEnd w:id="8"/>
+      <w:r>
+        <w:rPr>
+          <w:rFonts w:hint="eastAsia"/>
+        </w:rPr>
+        <w:t>之上</w:t>
+      </w:r>
+      <w:r>
+        <w:rPr>
+          <w:rFonts w:hint="eastAsia"/>
+        </w:rPr>
+        <w:t>!</w:t>
+      </w:r>
+    </w:p>
+    <w:p>
+      <w:pPr>
+        <w:rPr>
+          <w:rFonts w:hint="eastAsia"/>
+        </w:rPr>
+      </w:pPr>
+      <w:r>
+        <w:rPr>
+          <w:rFonts w:hint="eastAsia"/>
+        </w:rPr>
+        <w:t>而上圖所謂「視覺化報表」</w:t>
+      </w:r>
+      <w:r>
+        <w:rPr>
+          <w:rFonts w:hint="eastAsia"/>
+        </w:rPr>
+        <w:t>(</w:t>
+      </w:r>
+      <w:r>
+        <w:rPr>
+          <w:rFonts w:hint="eastAsia"/>
+        </w:rPr>
+        <w:t>環境架設與</w:t>
+      </w:r>
+      <w:r>
+        <w:rPr>
+          <w:rFonts w:hint="eastAsia"/>
+        </w:rPr>
+        <w:t>RPA</w:t>
+      </w:r>
+      <w:r>
+        <w:rPr>
+          <w:rFonts w:hint="eastAsia"/>
+        </w:rPr>
+        <w:t>自動化為其主要目標</w:t>
+      </w:r>
+      <w:r>
+        <w:rPr>
+          <w:rFonts w:hint="eastAsia"/>
+        </w:rPr>
+        <w:t>)</w:t>
+      </w:r>
+      <w:r>
+        <w:rPr>
+          <w:rFonts w:hint="eastAsia"/>
+        </w:rPr>
+        <w:t>→簡單來說，讓全部的</w:t>
+      </w:r>
+      <w:r>
+        <w:t>Power BI Service</w:t>
+      </w:r>
+      <w:r>
+        <w:rPr>
+          <w:rFonts w:hint="eastAsia"/>
+        </w:rPr>
+        <w:t>轉化發</w:t>
+      </w:r>
+      <w:r>
+        <w:rPr>
+          <w:rFonts w:hint="eastAsia"/>
+        </w:rPr>
+        <w:t>布現有</w:t>
+      </w:r>
+      <w:r>
+        <w:rPr>
+          <w:rFonts w:hint="eastAsia"/>
+        </w:rPr>
+        <w:t>SSRS</w:t>
+      </w:r>
+      <w:r>
+        <w:rPr>
+          <w:rFonts w:hint="eastAsia"/>
+        </w:rPr>
+        <w:t>報表的操作，儘量使用</w:t>
+      </w:r>
+      <w:r>
+        <w:rPr>
+          <w:rFonts w:hint="eastAsia"/>
+        </w:rPr>
+        <w:t>RPA</w:t>
+      </w:r>
+      <w:r>
+        <w:rPr>
+          <w:rFonts w:hint="eastAsia"/>
+        </w:rPr>
+        <w:t>流程控管方式進行自動化程式來完成，而不是跟以往一樣用手動手工藝去完成的</w:t>
       </w:r>
       <w:r>
         <w:rPr>

</xml_diff>

<commit_message>
Fix Project Main's Issue
Fix Project Main's Issue
</commit_message>
<xml_diff>
--- a/作者的重要中心思想.docx
+++ b/作者的重要中心思想.docx
@@ -2325,7 +2325,19 @@
         <w:rPr>
           <w:rFonts w:hint="eastAsia"/>
         </w:rPr>
-        <w:t>，就執行下處理流程</w:t>
+        <w:t>，就執行</w:t>
+      </w:r>
+      <w:r>
+        <w:rPr>
+          <w:rFonts w:hint="eastAsia"/>
+        </w:rPr>
+        <w:t>以</w:t>
+      </w:r>
+      <w:r>
+        <w:rPr>
+          <w:rFonts w:hint="eastAsia"/>
+        </w:rPr>
+        <w:t>下處理流程</w:t>
       </w:r>
       <w:r>
         <w:rPr>
@@ -2337,7 +2349,21 @@
         <w:rPr>
           <w:rFonts w:hint="eastAsia"/>
         </w:rPr>
-        <w:t>檢查數據一致性，處理無效值和缺失值，</w:t>
+        <w:t>檢查數據一致性，</w:t>
+      </w:r>
+      <w:bookmarkStart w:id="6" w:name="_Hlk42766411"/>
+      <w:r>
+        <w:rPr>
+          <w:rFonts w:hint="eastAsia"/>
+        </w:rPr>
+        <w:t>處理無效值和缺失值</w:t>
+      </w:r>
+      <w:bookmarkEnd w:id="6"/>
+      <w:r>
+        <w:rPr>
+          <w:rFonts w:hint="eastAsia"/>
+        </w:rPr>
+        <w:t>，</w:t>
       </w:r>
       <w:r>
         <w:rPr>
@@ -2367,7 +2393,36 @@
         <w:rPr>
           <w:rFonts w:hint="eastAsia"/>
         </w:rPr>
-        <w:t>→例如使用</w:t>
+        <w:t>→</w:t>
+      </w:r>
+      <w:r>
+        <w:rPr>
+          <w:rFonts w:hint="eastAsia"/>
+        </w:rPr>
+        <w:t>資料清洗</w:t>
+      </w:r>
+      <w:bookmarkStart w:id="7" w:name="_Hlk42765582"/>
+      <w:r>
+        <w:rPr>
+          <w:rFonts w:hint="eastAsia"/>
+        </w:rPr>
+        <w:t>與轉換實作類型</w:t>
+      </w:r>
+      <w:r>
+        <w:rPr>
+          <w:rFonts w:hint="eastAsia"/>
+        </w:rPr>
+        <w:t>1</w:t>
+      </w:r>
+      <w:r>
+        <w:t>:</w:t>
+      </w:r>
+      <w:bookmarkEnd w:id="7"/>
+      <w:r>
+        <w:rPr>
+          <w:rFonts w:hint="eastAsia"/>
+        </w:rPr>
+        <w:t>使用</w:t>
       </w:r>
       <w:r>
         <w:rPr>
@@ -2475,13 +2530,206 @@
         <w:rPr>
           <w:rFonts w:hint="eastAsia"/>
         </w:rPr>
-        <w:t>無效值和缺失值</w:t>
+        <w:t>無效值和</w:t>
+      </w:r>
+      <w:r>
+        <w:rPr>
+          <w:rFonts w:hint="eastAsia"/>
+        </w:rPr>
+        <w:lastRenderedPageBreak/>
+        <w:t>缺失值</w:t>
       </w:r>
       <w:r>
         <w:rPr>
           <w:rFonts w:hint="eastAsia"/>
         </w:rPr>
         <w:t>來加以處理</w:t>
+      </w:r>
+      <w:r>
+        <w:rPr>
+          <w:rFonts w:hint="eastAsia"/>
+        </w:rPr>
+        <w:t>→資料清</w:t>
+      </w:r>
+      <w:r>
+        <w:rPr>
+          <w:rFonts w:hint="eastAsia"/>
+        </w:rPr>
+        <w:t>與轉換實作類型</w:t>
+      </w:r>
+      <w:r>
+        <w:t>2</w:t>
+      </w:r>
+      <w:r>
+        <w:rPr>
+          <w:rFonts w:hint="eastAsia"/>
+        </w:rPr>
+        <w:t>:</w:t>
+      </w:r>
+      <w:r>
+        <w:rPr>
+          <w:rFonts w:hint="eastAsia"/>
+        </w:rPr>
+        <w:t>使用</w:t>
+      </w:r>
+      <w:r>
+        <w:rPr>
+          <w:rFonts w:hint="eastAsia"/>
+        </w:rPr>
+        <w:t>T</w:t>
+      </w:r>
+      <w:r>
+        <w:rPr>
+          <w:rFonts w:hint="eastAsia"/>
+        </w:rPr>
+        <w:t>-</w:t>
+      </w:r>
+      <w:r>
+        <w:rPr>
+          <w:rFonts w:hint="eastAsia"/>
+        </w:rPr>
+        <w:t>SQL</w:t>
+      </w:r>
+      <w:r>
+        <w:rPr>
+          <w:rFonts w:hint="eastAsia"/>
+        </w:rPr>
+        <w:t>領域</w:t>
+      </w:r>
+      <w:r>
+        <w:rPr>
+          <w:rFonts w:hint="eastAsia"/>
+        </w:rPr>
+        <w:t>屬於</w:t>
+      </w:r>
+      <w:r>
+        <w:rPr>
+          <w:rFonts w:hint="eastAsia"/>
+        </w:rPr>
+        <w:t>MDX</w:t>
+      </w:r>
+      <w:r>
+        <w:rPr>
+          <w:rFonts w:hint="eastAsia"/>
+        </w:rPr>
+        <w:t>(</w:t>
+      </w:r>
+      <w:r>
+        <w:t>Multidimensional Expressions</w:t>
+      </w:r>
+      <w:r>
+        <w:rPr>
+          <w:rFonts w:hint="eastAsia"/>
+        </w:rPr>
+        <w:t>)</w:t>
+      </w:r>
+      <w:r>
+        <w:rPr>
+          <w:rFonts w:hint="eastAsia"/>
+        </w:rPr>
+        <w:t>與</w:t>
+      </w:r>
+      <w:r>
+        <w:rPr>
+          <w:rFonts w:hint="eastAsia"/>
+        </w:rPr>
+        <w:t>SSIS</w:t>
+      </w:r>
+      <w:r>
+        <w:rPr>
+          <w:rFonts w:hint="eastAsia"/>
+        </w:rPr>
+        <w:t>(</w:t>
+      </w:r>
+      <w:r>
+        <w:t>SQL Server Integration Services</w:t>
+      </w:r>
+      <w:r>
+        <w:rPr>
+          <w:rFonts w:hint="eastAsia"/>
+        </w:rPr>
+        <w:t xml:space="preserve"> </w:t>
+      </w:r>
+      <w:r>
+        <w:rPr>
+          <w:rFonts w:hint="eastAsia"/>
+        </w:rPr>
+        <w:t>)</w:t>
+      </w:r>
+      <w:r>
+        <w:rPr>
+          <w:rFonts w:hint="eastAsia"/>
+        </w:rPr>
+        <w:t>兩主題</w:t>
+      </w:r>
+      <w:r>
+        <w:rPr>
+          <w:rFonts w:hint="eastAsia"/>
+        </w:rPr>
+        <w:t>相關的資料庫查詢語言中</w:t>
+      </w:r>
+      <w:r>
+        <w:rPr>
+          <w:rFonts w:hint="eastAsia"/>
+        </w:rPr>
+        <w:t>，</w:t>
+      </w:r>
+      <w:r>
+        <w:rPr>
+          <w:rFonts w:hint="eastAsia"/>
+        </w:rPr>
+        <w:t>關於資料完整性檢查</w:t>
+      </w:r>
+      <w:r>
+        <w:rPr>
+          <w:rFonts w:hint="eastAsia"/>
+        </w:rPr>
+        <w:t>(D</w:t>
+      </w:r>
+      <w:r>
+        <w:t xml:space="preserve">ata </w:t>
+      </w:r>
+      <w:r>
+        <w:rPr>
+          <w:rFonts w:hint="eastAsia"/>
+        </w:rPr>
+        <w:t>I</w:t>
+      </w:r>
+      <w:r>
+        <w:t>ntegrity</w:t>
+      </w:r>
+      <w:r>
+        <w:rPr>
+          <w:rFonts w:hint="eastAsia"/>
+        </w:rPr>
+        <w:t xml:space="preserve"> Ch</w:t>
+      </w:r>
+      <w:r>
+        <w:t>eck)</w:t>
+      </w:r>
+      <w:r>
+        <w:rPr>
+          <w:rFonts w:hint="eastAsia"/>
+        </w:rPr>
+        <w:t>強化語法，去除與</w:t>
+      </w:r>
+      <w:r>
+        <w:rPr>
+          <w:rFonts w:hint="eastAsia"/>
+        </w:rPr>
+        <w:t>處理</w:t>
+      </w:r>
+      <w:r>
+        <w:rPr>
+          <w:rFonts w:hint="eastAsia"/>
+        </w:rPr>
+        <w:t>處理無效值和缺失值</w:t>
+      </w:r>
+      <w:r>
+        <w:rPr>
+          <w:rFonts w:hint="eastAsia"/>
+        </w:rPr>
+        <w:t>即可</w:t>
       </w:r>
       <w:r>
         <w:rPr>
@@ -2495,10 +2743,9 @@
         <w:rPr>
           <w:rFonts w:hint="eastAsia"/>
         </w:rPr>
-        <w:lastRenderedPageBreak/>
         <w:t>而上圖所謂</w:t>
       </w:r>
-      <w:bookmarkStart w:id="6" w:name="_Hlk42694445"/>
+      <w:bookmarkStart w:id="8" w:name="_Hlk42694445"/>
       <w:r>
         <w:rPr>
           <w:rFonts w:hint="eastAsia"/>
@@ -2517,7 +2764,7 @@
         </w:rPr>
         <w:t>分析」</w:t>
       </w:r>
-      <w:bookmarkEnd w:id="6"/>
+      <w:bookmarkEnd w:id="8"/>
       <w:r>
         <w:rPr>
           <w:rFonts w:hint="eastAsia"/>
@@ -2530,7 +2777,7 @@
         </w:rPr>
         <w:t>已開發需擴展</w:t>
       </w:r>
-      <w:bookmarkStart w:id="7" w:name="_Hlk42694870"/>
+      <w:bookmarkStart w:id="9" w:name="_Hlk42694870"/>
       <w:r>
         <w:rPr>
           <w:rFonts w:hint="eastAsia"/>
@@ -2570,7 +2817,7 @@
         </w:rPr>
         <w:t>體系</w:t>
       </w:r>
-      <w:bookmarkEnd w:id="7"/>
+      <w:bookmarkEnd w:id="9"/>
       <w:r>
         <w:rPr>
           <w:rFonts w:hint="eastAsia"/>
@@ -2774,7 +3021,7 @@
         </w:rPr>
         <w:t>報表都應該被轉化重新發行到</w:t>
       </w:r>
-      <w:bookmarkStart w:id="8" w:name="_Hlk42695814"/>
+      <w:bookmarkStart w:id="10" w:name="_Hlk42695814"/>
       <w:r>
         <w:rPr>
           <w:rFonts w:hint="eastAsia"/>
@@ -2784,7 +3031,7 @@
       <w:r>
         <w:t>ower BI Service</w:t>
       </w:r>
-      <w:bookmarkEnd w:id="8"/>
+      <w:bookmarkEnd w:id="10"/>
       <w:r>
         <w:rPr>
           <w:rFonts w:hint="eastAsia"/>
@@ -2799,11 +3046,6 @@
       </w:r>
     </w:p>
     <w:p>
-      <w:pPr>
-        <w:rPr>
-          <w:rFonts w:hint="eastAsia"/>
-        </w:rPr>
-      </w:pPr>
       <w:r>
         <w:rPr>
           <w:rFonts w:hint="eastAsia"/>

</xml_diff>